<commit_message>
Implementados índices y test report
</commit_message>
<xml_diff>
--- a/reports/Student #4/04 - Requirements - Student #4.docx
+++ b/reports/Student #4/04 - Requirements - Student #4.docx
@@ -367,14 +367,12 @@
                   </w:rPr>
                   <w:t xml:space="preserve"> </w:t>
                 </w:r>
-                <w:proofErr w:type="spellStart"/>
                 <w:r>
                   <w:rPr>
                     <w:rFonts w:asciiTheme="majorHAnsi" w:hAnsiTheme="majorHAnsi" w:cstheme="majorHAnsi"/>
                   </w:rPr>
                   <w:t>serconbaj</w:t>
                 </w:r>
-                <w:proofErr w:type="spellEnd"/>
                 <w:r>
                   <w:rPr>
                     <w:rFonts w:asciiTheme="majorHAnsi" w:hAnsiTheme="majorHAnsi" w:cstheme="majorHAnsi"/>
@@ -501,28 +499,12 @@
                   </w:rPr>
                   <w:t xml:space="preserve"> </w:t>
                 </w:r>
-                <w:proofErr w:type="spellStart"/>
                 <w:r>
                   <w:rPr>
                     <w:rFonts w:asciiTheme="majorHAnsi" w:hAnsiTheme="majorHAnsi" w:cstheme="majorHAnsi"/>
                   </w:rPr>
-                  <w:t>Analista</w:t>
+                  <w:t>Analista, Desarollador</w:t>
                 </w:r>
-                <w:proofErr w:type="spellEnd"/>
-                <w:r>
-                  <w:rPr>
-                    <w:rFonts w:asciiTheme="majorHAnsi" w:hAnsiTheme="majorHAnsi" w:cstheme="majorHAnsi"/>
-                  </w:rPr>
-                  <w:t xml:space="preserve">, </w:t>
-                </w:r>
-                <w:proofErr w:type="spellStart"/>
-                <w:r>
-                  <w:rPr>
-                    <w:rFonts w:asciiTheme="majorHAnsi" w:hAnsiTheme="majorHAnsi" w:cstheme="majorHAnsi"/>
-                  </w:rPr>
-                  <w:t>Desarollador</w:t>
-                </w:r>
-                <w:proofErr w:type="spellEnd"/>
                 <w:r>
                   <w:rPr>
                     <w:rFonts w:asciiTheme="majorHAnsi" w:hAnsiTheme="majorHAnsi" w:cstheme="majorHAnsi"/>
@@ -602,7 +584,6 @@
                   </w:rPr>
                   <w:t xml:space="preserve"> Universidad de Sevilla </w:t>
                 </w:r>
-                <w:proofErr w:type="gramStart"/>
                 <w:r>
                   <w:rPr>
                     <w:rFonts w:asciiTheme="majorHAnsi" w:hAnsiTheme="majorHAnsi" w:cstheme="majorHAnsi"/>
@@ -610,7 +591,6 @@
                   </w:rPr>
                   <w:t>Marzo</w:t>
                 </w:r>
-                <w:proofErr w:type="gramEnd"/>
                 <w:r>
                   <w:rPr>
                     <w:rFonts w:asciiTheme="majorHAnsi" w:hAnsiTheme="majorHAnsi" w:cstheme="majorHAnsi"/>
@@ -2627,7 +2607,13 @@
         </w:sdtPr>
         <w:sdtContent>
           <w:r>
-            <w:t xml:space="preserve">    </w:t>
+            <w:t xml:space="preserve"> </w:t>
+          </w:r>
+          <w:r>
+            <w:t>X</w:t>
+          </w:r>
+          <w:r>
+            <w:t xml:space="preserve">   </w:t>
           </w:r>
         </w:sdtContent>
       </w:sdt>
@@ -2752,7 +2738,13 @@
         </w:sdtPr>
         <w:sdtContent>
           <w:r>
-            <w:t xml:space="preserve">    </w:t>
+            <w:t xml:space="preserve">  </w:t>
+          </w:r>
+          <w:r>
+            <w:t>X</w:t>
+          </w:r>
+          <w:r>
+            <w:t xml:space="preserve">  </w:t>
           </w:r>
         </w:sdtContent>
       </w:sdt>
@@ -2803,7 +2795,13 @@
         </w:sdtPr>
         <w:sdtContent>
           <w:r>
-            <w:t xml:space="preserve">    </w:t>
+            <w:t xml:space="preserve"> </w:t>
+          </w:r>
+          <w:r>
+            <w:t>X</w:t>
+          </w:r>
+          <w:r>
+            <w:t xml:space="preserve">   </w:t>
           </w:r>
         </w:sdtContent>
       </w:sdt>
@@ -2839,7 +2837,13 @@
         </w:sdtPr>
         <w:sdtContent>
           <w:r>
-            <w:t xml:space="preserve">    </w:t>
+            <w:t xml:space="preserve"> </w:t>
+          </w:r>
+          <w:r>
+            <w:t>X</w:t>
+          </w:r>
+          <w:r>
+            <w:t xml:space="preserve">   </w:t>
           </w:r>
         </w:sdtContent>
       </w:sdt>
@@ -10597,6 +10601,7 @@
     <w:rsid w:val="001476FF"/>
     <w:rsid w:val="001543BC"/>
     <w:rsid w:val="0016738D"/>
+    <w:rsid w:val="00183211"/>
     <w:rsid w:val="001865CB"/>
     <w:rsid w:val="00187F92"/>
     <w:rsid w:val="001942D6"/>
@@ -10612,6 +10617,7 @@
     <w:rsid w:val="00635F6F"/>
     <w:rsid w:val="00661668"/>
     <w:rsid w:val="006C5DBD"/>
+    <w:rsid w:val="006D4507"/>
     <w:rsid w:val="0073694E"/>
     <w:rsid w:val="007D34AB"/>
     <w:rsid w:val="008B1087"/>

</xml_diff>